<commit_message>
level 1 stuff, some progress logic, victory placeholder
</commit_message>
<xml_diff>
--- a/Art Refs/dialog scratch.docx
+++ b/Art Refs/dialog scratch.docx
@@ -4,7 +4,19 @@
   <w:body>
     <w:p>
       <w:r>
-        <w:t>The coordinate pair is made up of two lines: horizontal and vertical.</w:t>
+        <w:t xml:space="preserve">The coordinate </w:t>
+      </w:r>
+      <w:r>
+        <w:t>plane</w:t>
+      </w:r>
+      <w:r>
+        <w:t xml:space="preserve"> is </w:t>
+      </w:r>
+      <w:r>
+        <w:t xml:space="preserve">a two-dimensional surface </w:t>
+      </w:r>
+      <w:r>
+        <w:t>made up of two lines: horizontal and vertical.</w:t>
       </w:r>
     </w:p>
     <w:p>
@@ -54,12 +66,36 @@
     </w:p>
     <w:p>
       <w:r>
-        <w:t>When you pair the X and Y axis together, you get a coordinate.</w:t>
-      </w:r>
-    </w:p>
-    <w:p>
-      <w:r>
-        <w:t>The coordinate is a point where the two lines intersect. Watch the two values change as Robert moves.</w:t>
+        <w:t xml:space="preserve">When you pair the X and Y </w:t>
+      </w:r>
+      <w:r>
+        <w:t>values</w:t>
+      </w:r>
+      <w:r>
+        <w:t xml:space="preserve"> together, you get a </w:t>
+      </w:r>
+      <w:r>
+        <w:t>point on the coordinate plane</w:t>
+      </w:r>
+      <w:r>
+        <w:t>.</w:t>
+      </w:r>
+    </w:p>
+    <w:p>
+      <w:r>
+        <w:t xml:space="preserve">The point </w:t>
+      </w:r>
+      <w:r>
+        <w:t xml:space="preserve">is </w:t>
+      </w:r>
+      <w:r>
+        <w:t xml:space="preserve">where the two </w:t>
+      </w:r>
+      <w:r>
+        <w:t>axis lines</w:t>
+      </w:r>
+      <w:r>
+        <w:t xml:space="preserve"> intersect. Watch the two values change as Robert moves.</w:t>
       </w:r>
     </w:p>
     <w:p>
@@ -76,69 +112,69 @@
     <w:p/>
     <w:p>
       <w:r>
-        <w:t>The quadrants are the four sections of the grid (or coordinate plane).</w:t>
+        <w:t>The quadrants are the four sections of the coordinate plane.</w:t>
       </w:r>
     </w:p>
     <w:p>
       <w:r>
         <w:t>(show)</w:t>
-      </w:r>
-    </w:p>
-    <w:p>
-      <w:r>
-        <w:t>As you can see, the quadrants are divided by the X and Y axis from the origin.</w:t>
-      </w:r>
-    </w:p>
-    <w:p>
-      <w:r>
-        <w:t>Each one determines the sign values of the X and Y: positive or negative.</w:t>
-      </w:r>
-    </w:p>
-    <w:p/>
-    <w:p>
-      <w:r>
-        <w:t>Now let’s help Robert move from Quadrant 1 to Quadrant 2.</w:t>
-      </w:r>
-    </w:p>
-    <w:p>
-      <w:r>
-        <w:t>(tutorial stuff)</w:t>
-      </w:r>
-    </w:p>
-    <w:p>
-      <w:r>
-        <w:t>Nice! Next stop: Quadrant 3.</w:t>
-      </w:r>
-    </w:p>
-    <w:p>
-      <w:r>
-        <w:t>(tutorial stuff)</w:t>
-      </w:r>
-    </w:p>
-    <w:p>
-      <w:r>
-        <w:t>One last destination: Quadrant 4.</w:t>
-      </w:r>
-    </w:p>
-    <w:p>
-      <w:r>
-        <w:t>(tutorial stuff)</w:t>
-      </w:r>
-    </w:p>
-    <w:p>
-      <w:r>
-        <w:t xml:space="preserve">Excellent! Now we are ready to </w:t>
-      </w:r>
-      <w:r>
-        <w:t>patch the system!</w:t>
-      </w:r>
-    </w:p>
-    <w:p>
-      <w:r>
-        <w:t>(victory, next level)</w:t>
       </w:r>
       <w:bookmarkStart w:id="0" w:name="_GoBack"/>
       <w:bookmarkEnd w:id="0"/>
+    </w:p>
+    <w:p>
+      <w:r>
+        <w:t>As you can see, the quadrants are divided by the X and Y axis from the origin.</w:t>
+      </w:r>
+    </w:p>
+    <w:p>
+      <w:r>
+        <w:t>Each one determines the sign values of the X and Y: positive or negative.</w:t>
+      </w:r>
+    </w:p>
+    <w:p/>
+    <w:p>
+      <w:r>
+        <w:t>Now let’s help Robert move from Quadrant 1 to Quadrant 2.</w:t>
+      </w:r>
+    </w:p>
+    <w:p>
+      <w:r>
+        <w:t>(tutorial stuff)</w:t>
+      </w:r>
+    </w:p>
+    <w:p>
+      <w:r>
+        <w:t>Nice! Next stop: Quadrant 3.</w:t>
+      </w:r>
+    </w:p>
+    <w:p>
+      <w:r>
+        <w:t>(tutorial stuff)</w:t>
+      </w:r>
+    </w:p>
+    <w:p>
+      <w:r>
+        <w:t>One last destination: Quadrant 4.</w:t>
+      </w:r>
+    </w:p>
+    <w:p>
+      <w:r>
+        <w:t>(tutorial stuff)</w:t>
+      </w:r>
+    </w:p>
+    <w:p>
+      <w:r>
+        <w:t xml:space="preserve">Excellent! Now we are ready to </w:t>
+      </w:r>
+      <w:r>
+        <w:t>patch the system!</w:t>
+      </w:r>
+    </w:p>
+    <w:p>
+      <w:r>
+        <w:t>(victory, next level)</w:t>
+      </w:r>
     </w:p>
     <w:sectPr>
       <w:pgSz w:w="12240" w:h="15840"/>

</xml_diff>